<commit_message>
Update Fase 1 Definicion Proyecto APT.docx
</commit_message>
<xml_diff>
--- a/Fase 1 Definicion Proyecto APT.docx
+++ b/Fase 1 Definicion Proyecto APT.docx
@@ -1085,7 +1085,31 @@
                 <w:szCs w:val="20"/>
                 <w:lang w:eastAsia="es-CL"/>
               </w:rPr>
-              <w:t>Diseñar, desarrollar e implementar soluciones informáticas integrando tecnologías emergentes como IA y motores gráficos.</w:t>
+              <w:t>Diseñar, desarrollar e implementar soluciones informáticas integrando tecnologías emergentes como IA y motores gráficos</w:t>
+            </w:r>
+            <w:r>
+              <w:rPr>
+                <w:rFonts w:ascii="Calibri" w:hAnsi="Calibri" w:cs="Arial"/>
+                <w:i/>
+                <w:iCs/>
+                <w:color w:val="548DD4"/>
+                <w:sz w:val="20"/>
+                <w:szCs w:val="20"/>
+                <w:lang w:eastAsia="es-CL"/>
+              </w:rPr>
+              <w:t>, edición de modelos 3D, entre otros</w:t>
+            </w:r>
+            <w:r>
+              <w:rPr>
+                <w:rFonts w:ascii="Calibri" w:hAnsi="Calibri" w:cs="Arial"/>
+                <w:i/>
+                <w:iCs/>
+                <w:color w:val="548DD4"/>
+                <w:sz w:val="20"/>
+                <w:szCs w:val="20"/>
+                <w:lang w:eastAsia="es-CL"/>
+              </w:rPr>
+              <w:t>.</w:t>
             </w:r>
           </w:p>
           <w:p>
@@ -1539,7 +1563,40 @@
                 <w:szCs w:val="20"/>
                 <w:lang w:eastAsia="es-CL"/>
               </w:rPr>
-              <w:t xml:space="preserve">), utilizando reconocimiento de voz, procesamiento en la nube y animación 3D de un avatar. Para ello, se emplearán servicios gratuitos o de bajo costo, como Amazon Transcribe y herramientas de modelado como </w:t>
+              <w:t>), utilizando reconocimiento de voz, procesamiento en la nube</w:t>
+            </w:r>
+            <w:r>
+              <w:rPr>
+                <w:rFonts w:ascii="Calibri" w:hAnsi="Calibri" w:cs="Arial"/>
+                <w:i/>
+                <w:color w:val="548DD4"/>
+                <w:sz w:val="20"/>
+                <w:szCs w:val="20"/>
+                <w:lang w:eastAsia="es-CL"/>
+              </w:rPr>
+              <w:t>/servidor local</w:t>
+            </w:r>
+            <w:r>
+              <w:rPr>
+                <w:rFonts w:ascii="Calibri" w:hAnsi="Calibri" w:cs="Arial"/>
+                <w:i/>
+                <w:color w:val="548DD4"/>
+                <w:sz w:val="20"/>
+                <w:szCs w:val="20"/>
+                <w:lang w:eastAsia="es-CL"/>
+              </w:rPr>
+              <w:t xml:space="preserve"> y animación 3D de un avatar. Para ello, se emplearán servicios gratuitos o de bajo costo, como Amazon Transcribe</w:t>
+            </w:r>
+            <w:r>
+              <w:rPr>
+                <w:rFonts w:ascii="Calibri" w:hAnsi="Calibri" w:cs="Arial"/>
+                <w:i/>
+                <w:color w:val="548DD4"/>
+                <w:sz w:val="20"/>
+                <w:szCs w:val="20"/>
+                <w:lang w:eastAsia="es-CL"/>
+              </w:rPr>
+              <w:t>/</w:t>
             </w:r>
             <w:proofErr w:type="spellStart"/>
             <w:r>
@@ -1551,6 +1608,65 @@
                 <w:szCs w:val="20"/>
                 <w:lang w:eastAsia="es-CL"/>
               </w:rPr>
+              <w:t>OpenAI</w:t>
+            </w:r>
+            <w:proofErr w:type="spellEnd"/>
+            <w:r>
+              <w:rPr>
+                <w:rFonts w:ascii="Calibri" w:hAnsi="Calibri" w:cs="Arial"/>
+                <w:i/>
+                <w:color w:val="548DD4"/>
+                <w:sz w:val="20"/>
+                <w:szCs w:val="20"/>
+                <w:lang w:eastAsia="es-CL"/>
+              </w:rPr>
+              <w:t xml:space="preserve"> </w:t>
+            </w:r>
+            <w:proofErr w:type="spellStart"/>
+            <w:r>
+              <w:rPr>
+                <w:rFonts w:ascii="Calibri" w:hAnsi="Calibri" w:cs="Arial"/>
+                <w:i/>
+                <w:color w:val="548DD4"/>
+                <w:sz w:val="20"/>
+                <w:szCs w:val="20"/>
+                <w:lang w:eastAsia="es-CL"/>
+              </w:rPr>
+              <w:t>Whisper</w:t>
+            </w:r>
+            <w:proofErr w:type="spellEnd"/>
+            <w:r>
+              <w:rPr>
+                <w:rFonts w:ascii="Calibri" w:hAnsi="Calibri" w:cs="Arial"/>
+                <w:i/>
+                <w:color w:val="548DD4"/>
+                <w:sz w:val="20"/>
+                <w:szCs w:val="20"/>
+                <w:lang w:eastAsia="es-CL"/>
+              </w:rPr>
+              <w:t>,</w:t>
+            </w:r>
+            <w:r>
+              <w:rPr>
+                <w:rFonts w:ascii="Calibri" w:hAnsi="Calibri" w:cs="Arial"/>
+                <w:i/>
+                <w:color w:val="548DD4"/>
+                <w:sz w:val="20"/>
+                <w:szCs w:val="20"/>
+                <w:lang w:eastAsia="es-CL"/>
+              </w:rPr>
+              <w:t xml:space="preserve"> herramientas de modelado como </w:t>
+            </w:r>
+            <w:proofErr w:type="spellStart"/>
+            <w:r>
+              <w:rPr>
+                <w:rFonts w:ascii="Calibri" w:hAnsi="Calibri" w:cs="Arial"/>
+                <w:i/>
+                <w:color w:val="548DD4"/>
+                <w:sz w:val="20"/>
+                <w:szCs w:val="20"/>
+                <w:lang w:eastAsia="es-CL"/>
+              </w:rPr>
               <w:t>Blender</w:t>
             </w:r>
             <w:proofErr w:type="spellEnd"/>
@@ -1563,7 +1679,42 @@
                 <w:szCs w:val="20"/>
                 <w:lang w:eastAsia="es-CL"/>
               </w:rPr>
-              <w:t>. La animación será generada manualmente a partir de un diccionario visual construido por el equipo. Este MVP sentará las bases para versiones futuras que podrán ampliar la cobertura de vocabulario y contexto.</w:t>
+              <w:t xml:space="preserve"> y animación dentro de un motor gráfico como GODOT y </w:t>
+            </w:r>
+            <w:proofErr w:type="gramStart"/>
+            <w:r>
+              <w:rPr>
+                <w:rFonts w:ascii="Calibri" w:hAnsi="Calibri" w:cs="Arial"/>
+                <w:i/>
+                <w:color w:val="548DD4"/>
+                <w:sz w:val="20"/>
+                <w:szCs w:val="20"/>
+                <w:lang w:eastAsia="es-CL"/>
+              </w:rPr>
+              <w:t xml:space="preserve">Unity </w:t>
+            </w:r>
+            <w:r>
+              <w:rPr>
+                <w:rFonts w:ascii="Calibri" w:hAnsi="Calibri" w:cs="Arial"/>
+                <w:i/>
+                <w:color w:val="548DD4"/>
+                <w:sz w:val="20"/>
+                <w:szCs w:val="20"/>
+                <w:lang w:eastAsia="es-CL"/>
+              </w:rPr>
+              <w:t>.</w:t>
+            </w:r>
+            <w:proofErr w:type="gramEnd"/>
+            <w:r>
+              <w:rPr>
+                <w:rFonts w:ascii="Calibri" w:hAnsi="Calibri" w:cs="Arial"/>
+                <w:i/>
+                <w:color w:val="548DD4"/>
+                <w:sz w:val="20"/>
+                <w:szCs w:val="20"/>
+                <w:lang w:eastAsia="es-CL"/>
+              </w:rPr>
+              <w:t xml:space="preserve"> La animación será generada manualmente a partir de un diccionario visual construido por el equipo. Este MVP sentará las bases para versiones futuras que podrán ampliar la cobertura de vocabulario y contexto.</w:t>
             </w:r>
           </w:p>
         </w:tc>
@@ -1808,7 +1959,29 @@
                 <w:szCs w:val="20"/>
                 <w:lang w:eastAsia="es-CL"/>
               </w:rPr>
-              <w:t xml:space="preserve">El desarrollo del MVP resulta factible dentro de los márgenes del semestre académico y las horas asignadas a la asignatura, ya que se ha acotado su alcance a la traducción de una sola palabra desde voz a seña. Esta limitación estratégica permite focalizar esfuerzos en la implementación de un flujo funcional básico: reconocimiento de voz, procesamiento en la nube y animación de una seña en un avatar. El equipo contará con herramientas gratuitas como </w:t>
+              <w:t>El desarrollo del MVP resulta factible dentro de los márgenes del semestre académico y las horas asignadas a la asignatura, ya que se ha acotado su alcance a la traducción de una sola palabra desde voz a seña. Esta limitación estratégica permite focalizar esfuerzos en la implementación de un flujo funcional básico: reconocimiento de voz, procesamiento en la nube</w:t>
+            </w:r>
+            <w:r>
+              <w:rPr>
+                <w:rFonts w:ascii="Calibri" w:hAnsi="Calibri" w:cs="Arial"/>
+                <w:i/>
+                <w:color w:val="EE0000"/>
+                <w:sz w:val="20"/>
+                <w:szCs w:val="20"/>
+                <w:lang w:eastAsia="es-CL"/>
+              </w:rPr>
+              <w:t>/servidor local</w:t>
+            </w:r>
+            <w:r>
+              <w:rPr>
+                <w:rFonts w:ascii="Calibri" w:hAnsi="Calibri" w:cs="Arial"/>
+                <w:i/>
+                <w:color w:val="EE0000"/>
+                <w:sz w:val="20"/>
+                <w:szCs w:val="20"/>
+                <w:lang w:eastAsia="es-CL"/>
+              </w:rPr>
+              <w:t xml:space="preserve"> y animación de una seña en un avatar. El equipo contará con herramientas gratuitas como </w:t>
             </w:r>
             <w:proofErr w:type="spellStart"/>
             <w:r>
@@ -1832,7 +2005,41 @@
                 <w:szCs w:val="20"/>
                 <w:lang w:eastAsia="es-CL"/>
               </w:rPr>
-              <w:t xml:space="preserve"> para el modelado 3D, y servicios de Amazon Web </w:t>
+              <w:t xml:space="preserve"> para </w:t>
+            </w:r>
+            <w:r>
+              <w:rPr>
+                <w:rFonts w:ascii="Calibri" w:hAnsi="Calibri" w:cs="Arial"/>
+                <w:i/>
+                <w:color w:val="EE0000"/>
+                <w:sz w:val="20"/>
+                <w:szCs w:val="20"/>
+                <w:lang w:eastAsia="es-CL"/>
+              </w:rPr>
+              <w:lastRenderedPageBreak/>
+              <w:t>el modelado 3D,</w:t>
+            </w:r>
+            <w:r>
+              <w:rPr>
+                <w:rFonts w:ascii="Calibri" w:hAnsi="Calibri" w:cs="Arial"/>
+                <w:i/>
+                <w:color w:val="EE0000"/>
+                <w:sz w:val="20"/>
+                <w:szCs w:val="20"/>
+                <w:lang w:eastAsia="es-CL"/>
+              </w:rPr>
+              <w:t xml:space="preserve"> Unity/GODOT para la animación final del Avatar</w:t>
+            </w:r>
+            <w:r>
+              <w:rPr>
+                <w:rFonts w:ascii="Calibri" w:hAnsi="Calibri" w:cs="Arial"/>
+                <w:i/>
+                <w:color w:val="EE0000"/>
+                <w:sz w:val="20"/>
+                <w:szCs w:val="20"/>
+                <w:lang w:eastAsia="es-CL"/>
+              </w:rPr>
+              <w:t xml:space="preserve"> y servicios de Amazon Web </w:t>
             </w:r>
             <w:proofErr w:type="spellStart"/>
             <w:r>
@@ -1891,7 +2098,7 @@
                 <w:szCs w:val="20"/>
                 <w:lang w:eastAsia="es-CL"/>
               </w:rPr>
-              <w:t xml:space="preserve"> para realizar el </w:t>
+              <w:t xml:space="preserve"> para realizar </w:t>
             </w:r>
             <w:r>
               <w:rPr>
@@ -1902,8 +2109,18 @@
                 <w:szCs w:val="20"/>
                 <w:lang w:eastAsia="es-CL"/>
               </w:rPr>
-              <w:lastRenderedPageBreak/>
-              <w:t xml:space="preserve">reconocimiento de voz, lo cual se ajusta a los recursos disponibles. A pesar de no contar con estaciones de trabajo con GPU, se recurrirá al procesamiento en la nube y a optimizaciones gráficas para asegurar un desempeño aceptable. Uno de los principales desafíos será la inexistencia de un </w:t>
+              <w:t>la transcripción de voz a texto</w:t>
+            </w:r>
+            <w:r>
+              <w:rPr>
+                <w:rFonts w:ascii="Calibri" w:hAnsi="Calibri" w:cs="Arial"/>
+                <w:i/>
+                <w:color w:val="EE0000"/>
+                <w:sz w:val="20"/>
+                <w:szCs w:val="20"/>
+                <w:lang w:eastAsia="es-CL"/>
+              </w:rPr>
+              <w:t xml:space="preserve">, lo cual se ajusta a los recursos disponibles. A pesar de no contar con estaciones de trabajo con GPU, se recurrirá al procesamiento en la nube y a optimizaciones gráficas para asegurar un desempeño aceptable. Uno de los principales desafíos será la inexistencia de un </w:t>
             </w:r>
             <w:proofErr w:type="spellStart"/>
             <w:r>
@@ -2316,12 +2533,9 @@
                 <w:szCs w:val="20"/>
                 <w:lang w:eastAsia="es-CL"/>
               </w:rPr>
-              <w:t>Implementar una solución de reconocimiento de voz utilizando servicios gratuitos o de bajo costo (como AWS Transcribe).</w:t>
-            </w:r>
-          </w:p>
-          <w:p>
-            <w:pPr>
-              <w:jc w:val="both"/>
+              <w:t>Implementar una solución de reconocimiento de voz utilizando servicios gratuitos o de bajo costo (como AWS Transcribe</w:t>
+            </w:r>
+            <w:r>
               <w:rPr>
                 <w:rFonts w:ascii="Calibri" w:hAnsi="Calibri" w:cs="Arial"/>
                 <w:i/>
@@ -2330,7 +2544,9 @@
                 <w:szCs w:val="20"/>
                 <w:lang w:eastAsia="es-CL"/>
               </w:rPr>
-            </w:pPr>
+              <w:t xml:space="preserve"> o </w:t>
+            </w:r>
+            <w:proofErr w:type="spellStart"/>
             <w:r>
               <w:rPr>
                 <w:rFonts w:ascii="Calibri" w:hAnsi="Calibri" w:cs="Arial"/>
@@ -2340,6 +2556,66 @@
                 <w:szCs w:val="20"/>
                 <w:lang w:eastAsia="es-CL"/>
               </w:rPr>
+              <w:t>OpenAI</w:t>
+            </w:r>
+            <w:proofErr w:type="spellEnd"/>
+            <w:r>
+              <w:rPr>
+                <w:rFonts w:ascii="Calibri" w:hAnsi="Calibri" w:cs="Arial"/>
+                <w:i/>
+                <w:color w:val="EE0000"/>
+                <w:sz w:val="20"/>
+                <w:szCs w:val="20"/>
+                <w:lang w:eastAsia="es-CL"/>
+              </w:rPr>
+              <w:t xml:space="preserve"> </w:t>
+            </w:r>
+            <w:proofErr w:type="spellStart"/>
+            <w:r>
+              <w:rPr>
+                <w:rFonts w:ascii="Calibri" w:hAnsi="Calibri" w:cs="Arial"/>
+                <w:i/>
+                <w:color w:val="EE0000"/>
+                <w:sz w:val="20"/>
+                <w:szCs w:val="20"/>
+                <w:lang w:eastAsia="es-CL"/>
+              </w:rPr>
+              <w:t>Whisper</w:t>
+            </w:r>
+            <w:proofErr w:type="spellEnd"/>
+            <w:r>
+              <w:rPr>
+                <w:rFonts w:ascii="Calibri" w:hAnsi="Calibri" w:cs="Arial"/>
+                <w:i/>
+                <w:color w:val="EE0000"/>
+                <w:sz w:val="20"/>
+                <w:szCs w:val="20"/>
+                <w:lang w:eastAsia="es-CL"/>
+              </w:rPr>
+              <w:t>).</w:t>
+            </w:r>
+          </w:p>
+          <w:p>
+            <w:pPr>
+              <w:jc w:val="both"/>
+              <w:rPr>
+                <w:rFonts w:ascii="Calibri" w:hAnsi="Calibri" w:cs="Arial"/>
+                <w:i/>
+                <w:color w:val="EE0000"/>
+                <w:sz w:val="20"/>
+                <w:szCs w:val="20"/>
+                <w:lang w:eastAsia="es-CL"/>
+              </w:rPr>
+            </w:pPr>
+            <w:r>
+              <w:rPr>
+                <w:rFonts w:ascii="Calibri" w:hAnsi="Calibri" w:cs="Arial"/>
+                <w:i/>
+                <w:color w:val="EE0000"/>
+                <w:sz w:val="20"/>
+                <w:szCs w:val="20"/>
+                <w:lang w:eastAsia="es-CL"/>
+              </w:rPr>
               <w:t xml:space="preserve">Crear una animación 3D que represente correctamente una seña correspondiente a una palabra </w:t>
             </w:r>
             <w:r>
@@ -2432,7 +2708,42 @@
                 <w:szCs w:val="20"/>
                 <w:lang w:eastAsia="es-CL"/>
               </w:rPr>
-              <w:t xml:space="preserve"> con material propio como base del sistema.</w:t>
+              <w:t xml:space="preserve"> con material propio como base del sistema</w:t>
+            </w:r>
+            <w:r>
+              <w:rPr>
+                <w:rFonts w:ascii="Calibri" w:hAnsi="Calibri" w:cs="Arial"/>
+                <w:i/>
+                <w:color w:val="EE0000"/>
+                <w:sz w:val="20"/>
+                <w:szCs w:val="20"/>
+                <w:lang w:eastAsia="es-CL"/>
+              </w:rPr>
+              <w:t xml:space="preserve"> utilizando herramientas gratuitas como </w:t>
+            </w:r>
+            <w:proofErr w:type="spellStart"/>
+            <w:r>
+              <w:rPr>
+                <w:rFonts w:ascii="Calibri" w:hAnsi="Calibri" w:cs="Arial"/>
+                <w:i/>
+                <w:color w:val="EE0000"/>
+                <w:sz w:val="20"/>
+                <w:szCs w:val="20"/>
+                <w:lang w:eastAsia="es-CL"/>
+              </w:rPr>
+              <w:t>FreeMocap</w:t>
+            </w:r>
+            <w:proofErr w:type="spellEnd"/>
+            <w:r>
+              <w:rPr>
+                <w:rFonts w:ascii="Calibri" w:hAnsi="Calibri" w:cs="Arial"/>
+                <w:i/>
+                <w:color w:val="EE0000"/>
+                <w:sz w:val="20"/>
+                <w:szCs w:val="20"/>
+                <w:lang w:eastAsia="es-CL"/>
+              </w:rPr>
+              <w:t>.</w:t>
             </w:r>
           </w:p>
           <w:p>
@@ -2648,7 +2959,6 @@
                 <w:rFonts w:ascii="Calibri" w:hAnsi="Calibri"/>
                 <w:color w:val="1F3864" w:themeColor="accent1" w:themeShade="80"/>
               </w:rPr>
-              <w:lastRenderedPageBreak/>
               <w:t xml:space="preserve">Descripción </w:t>
             </w:r>
             <w:r>

</xml_diff>